<commit_message>
Add parameter configuration interface; Modify manual.
</commit_message>
<xml_diff>
--- a/manual.docx
+++ b/manual.docx
@@ -24,158 +24,930 @@
           <w:lang w:val="en-US" w:eastAsia="zh-CN"/>
         </w:rPr>
       </w:pPr>
-      <w:r>
-        <w:rPr>
-          <w:rFonts w:hint="eastAsia"/>
-          <w:lang w:val="en-US" w:eastAsia="zh-CN"/>
-        </w:rPr>
-        <w:t>基础函数继承Problem类，继承父类的问题数据（shift，rotate矩阵）生成函数和读写文件函数，重载func求解函数。</w:t>
-      </w:r>
-    </w:p>
-    <w:p>
-      <w:pPr>
-        <w:ind w:firstLine="420" w:firstLineChars="0"/>
-        <w:rPr>
-          <w:rFonts w:hint="default"/>
-          <w:lang w:val="en-US" w:eastAsia="zh-CN"/>
-        </w:rPr>
-      </w:pPr>
-      <w:r>
-        <w:rPr>
-          <w:rFonts w:hint="eastAsia"/>
-          <w:lang w:val="en-US" w:eastAsia="zh-CN"/>
-        </w:rPr>
-        <w:t>构造函数传参问题维度dim，shift向量和rotate矩阵构建问题实例。</w:t>
-      </w:r>
-    </w:p>
-    <w:p>
-      <w:pPr>
-        <w:ind w:firstLine="420" w:firstLineChars="0"/>
-        <w:rPr>
-          <w:rFonts w:hint="eastAsia"/>
-          <w:lang w:val="en-US" w:eastAsia="zh-CN"/>
-        </w:rPr>
-      </w:pPr>
-      <w:r>
-        <w:rPr>
-          <w:rFonts w:hint="eastAsia"/>
-          <w:lang w:val="en-US" w:eastAsia="zh-CN"/>
-        </w:rPr>
-        <w:t>调用Problem类的generator函数，传入问题类别problem_type（上述函数名字符串形式）和问题维度dim，随机生成shift和rotate矩阵，返回相应问题实例。</w:t>
-      </w:r>
-    </w:p>
-    <w:p>
-      <w:pPr>
-        <w:ind w:firstLine="420" w:firstLineChars="0"/>
-        <w:rPr>
-          <w:rFonts w:hint="eastAsia"/>
-          <w:lang w:val="en-US" w:eastAsia="zh-CN"/>
-        </w:rPr>
-      </w:pPr>
-      <w:r>
-        <w:rPr>
-          <w:rFonts w:hint="eastAsia"/>
-          <w:lang w:val="en-US" w:eastAsia="zh-CN"/>
-        </w:rPr>
-        <w:t>调用store_instance函数传参问题实例和储存的文件名（路径）将问题实例数据（dim，shift，rotate）存储。</w:t>
-      </w:r>
-    </w:p>
-    <w:p>
-      <w:pPr>
-        <w:ind w:firstLine="420" w:firstLineChars="0"/>
-        <w:rPr>
-          <w:rFonts w:hint="eastAsia"/>
-          <w:lang w:val="en-US" w:eastAsia="zh-CN"/>
-        </w:rPr>
-      </w:pPr>
-      <w:r>
-        <w:rPr>
-          <w:rFonts w:hint="eastAsia"/>
-          <w:lang w:val="en-US" w:eastAsia="zh-CN"/>
-        </w:rPr>
-        <w:t>调用read函数传参文件路径读取数据返回dim，shift，rotate数据。</w:t>
-      </w:r>
-    </w:p>
-    <w:p>
-      <w:pPr>
-        <w:ind w:firstLine="420" w:firstLineChars="0"/>
-        <w:rPr>
-          <w:rFonts w:hint="eastAsia"/>
-          <w:lang w:val="en-US" w:eastAsia="zh-CN"/>
-        </w:rPr>
-      </w:pPr>
-      <w:r>
-        <w:rPr>
-          <w:rFonts w:hint="eastAsia"/>
-          <w:lang w:val="en-US" w:eastAsia="zh-CN"/>
-        </w:rPr>
-        <w:t>调用func函数传参单个解返回函数值。</w:t>
-      </w:r>
-    </w:p>
-    <w:p>
-      <w:pPr>
-        <w:rPr>
-          <w:rFonts w:hint="eastAsia"/>
-          <w:lang w:val="en-US" w:eastAsia="zh-CN"/>
-        </w:rPr>
-      </w:pPr>
-      <w:r>
-        <w:rPr>
-          <w:rFonts w:hint="eastAsia"/>
-          <w:lang w:val="en-US" w:eastAsia="zh-CN"/>
-        </w:rPr>
-        <w:t>组合函数调用多个基础函数实例实现组合函数</w:t>
-      </w:r>
-    </w:p>
-    <w:p>
-      <w:pPr>
-        <w:ind w:firstLine="420" w:firstLineChars="0"/>
-        <w:rPr>
-          <w:rFonts w:hint="eastAsia"/>
-          <w:lang w:val="en-US" w:eastAsia="zh-CN"/>
-        </w:rPr>
-      </w:pPr>
-      <w:r>
-        <w:rPr>
-          <w:rFonts w:hint="eastAsia"/>
-          <w:lang w:val="en-US" w:eastAsia="zh-CN"/>
-        </w:rPr>
-        <w:t>构造函数传参问题数据文件路径。</w:t>
-      </w:r>
-    </w:p>
-    <w:p>
-      <w:pPr>
-        <w:ind w:firstLine="420" w:firstLineChars="0"/>
-        <w:rPr>
-          <w:rFonts w:hint="eastAsia"/>
-          <w:lang w:val="en-US" w:eastAsia="zh-CN"/>
-        </w:rPr>
-      </w:pPr>
-      <w:r>
-        <w:rPr>
-          <w:rFonts w:hint="eastAsia"/>
-          <w:lang w:val="en-US" w:eastAsia="zh-CN"/>
-        </w:rPr>
-        <w:t>调用generator函数传入存储文件路径，生成问题数据（函数数量，维度，bias等）并写入，返回组合函数实例。</w:t>
-      </w:r>
-    </w:p>
-    <w:p>
-      <w:pPr>
-        <w:ind w:firstLine="420" w:firstLineChars="0"/>
-        <w:rPr>
-          <w:rFonts w:hint="default"/>
-          <w:lang w:val="en-US" w:eastAsia="zh-CN"/>
-        </w:rPr>
-      </w:pPr>
-      <w:r>
-        <w:rPr>
-          <w:rFonts w:hint="eastAsia"/>
-          <w:lang w:val="en-US" w:eastAsia="zh-CN"/>
-        </w:rPr>
-        <w:t>调用func函数对单个解进行计算。</w:t>
+    </w:p>
+    <w:p>
+      <w:pPr>
+        <w:numPr>
+          <w:numId w:val="0"/>
+        </w:numPr>
+        <w:rPr>
+          <w:rFonts w:hint="eastAsia"/>
+          <w:lang w:val="en-US" w:eastAsia="zh-CN"/>
+        </w:rPr>
+      </w:pPr>
+      <w:r>
+        <w:rPr>
+          <w:rFonts w:hint="eastAsia"/>
+          <w:b/>
+          <w:bCs/>
+          <w:lang w:val="en-US" w:eastAsia="zh-CN"/>
+        </w:rPr>
+        <w:t>一、基础函数</w:t>
+      </w:r>
+    </w:p>
+    <w:p>
+      <w:pPr>
+        <w:numPr>
+          <w:ilvl w:val="0"/>
+          <w:numId w:val="1"/>
+        </w:numPr>
+        <w:ind w:left="845" w:leftChars="0" w:hanging="425" w:firstLineChars="0"/>
+        <w:rPr>
+          <w:rFonts w:hint="default"/>
+          <w:lang w:val="en-US" w:eastAsia="zh-CN"/>
+        </w:rPr>
+      </w:pPr>
+      <w:r>
+        <w:rPr>
+          <w:rFonts w:hint="eastAsia"/>
+          <w:b/>
+          <w:bCs/>
+          <w:lang w:val="en-US" w:eastAsia="zh-CN"/>
+        </w:rPr>
+        <w:t>代码结构</w:t>
+      </w:r>
+      <w:r>
+        <w:rPr>
+          <w:rFonts w:hint="eastAsia"/>
+          <w:b w:val="0"/>
+          <w:bCs w:val="0"/>
+          <w:lang w:val="en-US" w:eastAsia="zh-CN"/>
+        </w:rPr>
+        <w:t>：</w:t>
+      </w:r>
+      <w:r>
+        <w:rPr>
+          <w:rFonts w:hint="eastAsia"/>
+          <w:lang w:val="en-US" w:eastAsia="zh-CN"/>
+        </w:rPr>
+        <w:t>基础函数继承Problem类，继承父类的问题数据（shift，rotate矩阵）生成函数和读写文件函数，重载func求解函数</w:t>
+      </w:r>
+    </w:p>
+    <w:p>
+      <w:pPr>
+        <w:numPr>
+          <w:ilvl w:val="0"/>
+          <w:numId w:val="1"/>
+        </w:numPr>
+        <w:ind w:left="845" w:leftChars="0" w:hanging="425" w:firstLineChars="0"/>
+        <w:rPr>
+          <w:rFonts w:hint="default"/>
+          <w:b/>
+          <w:bCs/>
+          <w:lang w:val="en-US" w:eastAsia="zh-CN"/>
+        </w:rPr>
+      </w:pPr>
+      <w:r>
+        <w:rPr>
+          <w:rFonts w:hint="eastAsia"/>
+          <w:b/>
+          <w:bCs/>
+          <w:lang w:val="en-US" w:eastAsia="zh-CN"/>
+        </w:rPr>
+        <w:t>功能函数</w:t>
+      </w:r>
+      <w:r>
+        <w:rPr>
+          <w:rFonts w:hint="eastAsia"/>
+          <w:b w:val="0"/>
+          <w:bCs w:val="0"/>
+          <w:lang w:val="en-US" w:eastAsia="zh-CN"/>
+        </w:rPr>
+        <w:t>：</w:t>
+      </w:r>
+    </w:p>
+    <w:p>
+      <w:pPr>
+        <w:numPr>
+          <w:ilvl w:val="0"/>
+          <w:numId w:val="2"/>
+        </w:numPr>
+        <w:ind w:left="1265" w:leftChars="0" w:hanging="425" w:firstLineChars="0"/>
+        <w:rPr>
+          <w:rFonts w:hint="default"/>
+          <w:lang w:val="en-US" w:eastAsia="zh-CN"/>
+        </w:rPr>
+      </w:pPr>
+      <w:r>
+        <w:rPr>
+          <w:rFonts w:hint="eastAsia"/>
+          <w:b/>
+          <w:bCs/>
+          <w:lang w:val="en-US" w:eastAsia="zh-CN"/>
+        </w:rPr>
+        <w:t>构造函数</w:t>
+      </w:r>
+      <w:r>
+        <w:rPr>
+          <w:rFonts w:hint="eastAsia"/>
+          <w:lang w:val="en-US" w:eastAsia="zh-CN"/>
+        </w:rPr>
+        <w:t>：基础问题的构造函数参数指定为【问题维度（int），偏移（shift，numpy一维向量），旋转矩阵（numpy二维矩阵）】。</w:t>
+      </w:r>
+    </w:p>
+    <w:p>
+      <w:pPr>
+        <w:numPr>
+          <w:ilvl w:val="0"/>
+          <w:numId w:val="2"/>
+        </w:numPr>
+        <w:ind w:left="1265" w:leftChars="0" w:hanging="425" w:firstLineChars="0"/>
+        <w:rPr>
+          <w:rFonts w:hint="default"/>
+          <w:lang w:val="en-US" w:eastAsia="zh-CN"/>
+        </w:rPr>
+      </w:pPr>
+      <w:r>
+        <w:rPr>
+          <w:rFonts w:hint="eastAsia"/>
+          <w:b/>
+          <w:bCs/>
+          <w:lang w:val="en-US" w:eastAsia="zh-CN"/>
+        </w:rPr>
+        <w:t>评估函数（func）</w:t>
+      </w:r>
+      <w:r>
+        <w:rPr>
+          <w:rFonts w:hint="eastAsia"/>
+          <w:lang w:val="en-US" w:eastAsia="zh-CN"/>
+        </w:rPr>
+        <w:t>：具体问题类（基础Problem父类）重载评估函数，参数为【解向量（numpy一维向量，</w:t>
+      </w:r>
+      <w:r>
+        <w:rPr>
+          <w:rFonts w:hint="eastAsia"/>
+          <w:color w:val="FF0000"/>
+          <w:lang w:val="en-US" w:eastAsia="zh-CN"/>
+        </w:rPr>
+        <w:t>不提供维度合法性检查</w:t>
+      </w:r>
+      <w:r>
+        <w:rPr>
+          <w:rFonts w:hint="eastAsia"/>
+          <w:lang w:val="en-US" w:eastAsia="zh-CN"/>
+        </w:rPr>
+        <w:t>）】，返回评估值。</w:t>
+      </w:r>
+    </w:p>
+    <w:p>
+      <w:pPr>
+        <w:numPr>
+          <w:ilvl w:val="0"/>
+          <w:numId w:val="2"/>
+        </w:numPr>
+        <w:ind w:left="1265" w:leftChars="0" w:hanging="425" w:firstLineChars="0"/>
+        <w:rPr>
+          <w:rFonts w:hint="default"/>
+          <w:lang w:val="en-US" w:eastAsia="zh-CN"/>
+        </w:rPr>
+      </w:pPr>
+      <w:r>
+        <w:rPr>
+          <w:rFonts w:hint="eastAsia"/>
+          <w:b/>
+          <w:bCs/>
+          <w:lang w:val="en-US" w:eastAsia="zh-CN"/>
+        </w:rPr>
+        <w:t>读取函数（read）</w:t>
+      </w:r>
+      <w:r>
+        <w:rPr>
+          <w:rFonts w:hint="eastAsia"/>
+          <w:lang w:val="en-US" w:eastAsia="zh-CN"/>
+        </w:rPr>
+        <w:t>：给定需要读取的问题实例所在文件路径，读取数据返回【问题维度（int），偏移（shift，numpy一维向量），旋转矩阵（numpy二维矩阵）】。</w:t>
+      </w:r>
+    </w:p>
+    <w:p>
+      <w:pPr>
+        <w:numPr>
+          <w:ilvl w:val="0"/>
+          <w:numId w:val="2"/>
+        </w:numPr>
+        <w:ind w:left="1265" w:leftChars="0" w:hanging="425" w:firstLineChars="0"/>
+        <w:rPr>
+          <w:rFonts w:hint="default"/>
+          <w:lang w:val="en-US" w:eastAsia="zh-CN"/>
+        </w:rPr>
+      </w:pPr>
+      <w:r>
+        <w:rPr>
+          <w:rFonts w:hint="eastAsia"/>
+          <w:b/>
+          <w:bCs/>
+          <w:lang w:val="en-US" w:eastAsia="zh-CN"/>
+        </w:rPr>
+        <w:t>生成函数（generator）</w:t>
+      </w:r>
+      <w:r>
+        <w:rPr>
+          <w:rFonts w:hint="eastAsia"/>
+          <w:lang w:val="en-US" w:eastAsia="zh-CN"/>
+        </w:rPr>
+        <w:t>：给定【问题种类（str，上述列举的函数名中的一个），问题维度（int）】，函数将随机生成偏移和旋转矩阵并返回指定问题实例对象。</w:t>
+      </w:r>
+    </w:p>
+    <w:p>
+      <w:pPr>
+        <w:numPr>
+          <w:ilvl w:val="0"/>
+          <w:numId w:val="2"/>
+        </w:numPr>
+        <w:ind w:left="1265" w:leftChars="0" w:hanging="425" w:firstLineChars="0"/>
+        <w:rPr>
+          <w:rFonts w:hint="default"/>
+          <w:lang w:val="en-US" w:eastAsia="zh-CN"/>
+        </w:rPr>
+      </w:pPr>
+      <w:r>
+        <w:rPr>
+          <w:rFonts w:hint="eastAsia"/>
+          <w:b/>
+          <w:bCs/>
+          <w:lang w:val="en-US" w:eastAsia="zh-CN"/>
+        </w:rPr>
+        <w:t>旋转矩阵（rotate_gen）</w:t>
+      </w:r>
+      <w:r>
+        <w:rPr>
+          <w:rFonts w:hint="eastAsia"/>
+          <w:lang w:val="en-US" w:eastAsia="zh-CN"/>
+        </w:rPr>
+        <w:t>：给定【维度（int）】随机生成旋转矩阵。</w:t>
+      </w:r>
+    </w:p>
+    <w:p>
+      <w:pPr>
+        <w:numPr>
+          <w:ilvl w:val="0"/>
+          <w:numId w:val="2"/>
+        </w:numPr>
+        <w:ind w:left="1265" w:leftChars="0" w:hanging="425" w:firstLineChars="0"/>
+        <w:rPr>
+          <w:rFonts w:hint="default"/>
+          <w:lang w:val="en-US" w:eastAsia="zh-CN"/>
+        </w:rPr>
+      </w:pPr>
+      <w:r>
+        <w:rPr>
+          <w:rFonts w:hint="eastAsia"/>
+          <w:b/>
+          <w:bCs/>
+          <w:lang w:val="en-US" w:eastAsia="zh-CN"/>
+        </w:rPr>
+        <w:t>实例存储（store_instance）</w:t>
+      </w:r>
+      <w:r>
+        <w:rPr>
+          <w:rFonts w:hint="eastAsia"/>
+          <w:lang w:val="en-US" w:eastAsia="zh-CN"/>
+        </w:rPr>
+        <w:t>：给定【问题实例对象，文件路径（str）】，函数将问题数据保存下来。</w:t>
+      </w:r>
+    </w:p>
+    <w:p>
+      <w:pPr>
+        <w:numPr>
+          <w:numId w:val="0"/>
+        </w:numPr>
+        <w:ind w:left="420" w:leftChars="0"/>
+        <w:rPr>
+          <w:rFonts w:hint="eastAsia"/>
+          <w:lang w:val="en-US" w:eastAsia="zh-CN"/>
+        </w:rPr>
+      </w:pPr>
+      <w:r>
+        <w:rPr>
+          <w:rFonts w:hint="eastAsia"/>
+          <w:lang w:val="en-US" w:eastAsia="zh-CN"/>
+        </w:rPr>
+        <w:t xml:space="preserve">3. </w:t>
+      </w:r>
+      <w:r>
+        <w:rPr>
+          <w:rFonts w:hint="eastAsia"/>
+          <w:lang w:val="en-US" w:eastAsia="zh-CN"/>
+        </w:rPr>
+        <w:tab/>
+      </w:r>
+      <w:r>
+        <w:rPr>
+          <w:rFonts w:hint="eastAsia"/>
+          <w:b/>
+          <w:bCs/>
+          <w:lang w:val="en-US" w:eastAsia="zh-CN"/>
+        </w:rPr>
+        <w:t>调用方法</w:t>
+      </w:r>
+      <w:r>
+        <w:rPr>
+          <w:rFonts w:hint="eastAsia"/>
+          <w:lang w:val="en-US" w:eastAsia="zh-CN"/>
+        </w:rPr>
+        <w:t>：</w:t>
+      </w:r>
+    </w:p>
+    <w:p>
+      <w:pPr>
+        <w:numPr>
+          <w:ilvl w:val="0"/>
+          <w:numId w:val="3"/>
+        </w:numPr>
+        <w:tabs>
+          <w:tab w:val="clear" w:pos="840"/>
+        </w:tabs>
+        <w:ind w:left="1265" w:leftChars="0" w:hanging="425" w:firstLineChars="0"/>
+        <w:rPr>
+          <w:rFonts w:hint="default"/>
+          <w:lang w:val="en-US" w:eastAsia="zh-CN"/>
+        </w:rPr>
+      </w:pPr>
+      <w:r>
+        <w:rPr>
+          <w:rFonts w:hint="eastAsia"/>
+          <w:b/>
+          <w:bCs/>
+          <w:lang w:val="en-US" w:eastAsia="zh-CN"/>
+        </w:rPr>
+        <w:t>生成</w:t>
+      </w:r>
+      <w:r>
+        <w:rPr>
+          <w:rFonts w:hint="eastAsia"/>
+          <w:lang w:val="en-US" w:eastAsia="zh-CN"/>
+        </w:rPr>
+        <w:t>：调用</w:t>
+      </w:r>
+      <w:r>
+        <w:rPr>
+          <w:rFonts w:hint="eastAsia"/>
+          <w:color w:val="FF0000"/>
+          <w:lang w:val="en-US" w:eastAsia="zh-CN"/>
+        </w:rPr>
+        <w:t>generator</w:t>
+      </w:r>
+      <w:r>
+        <w:rPr>
+          <w:rFonts w:hint="eastAsia"/>
+          <w:lang w:val="en-US" w:eastAsia="zh-CN"/>
+        </w:rPr>
+        <w:t>可获得实例对象。</w:t>
+      </w:r>
+    </w:p>
+    <w:p>
+      <w:pPr>
+        <w:numPr>
+          <w:ilvl w:val="0"/>
+          <w:numId w:val="3"/>
+        </w:numPr>
+        <w:tabs>
+          <w:tab w:val="clear" w:pos="840"/>
+        </w:tabs>
+        <w:ind w:left="1265" w:leftChars="0" w:hanging="425" w:firstLineChars="0"/>
+        <w:rPr>
+          <w:rFonts w:hint="default"/>
+          <w:lang w:val="en-US" w:eastAsia="zh-CN"/>
+        </w:rPr>
+      </w:pPr>
+      <w:r>
+        <w:rPr>
+          <w:rFonts w:hint="eastAsia"/>
+          <w:b/>
+          <w:bCs/>
+          <w:lang w:val="en-US" w:eastAsia="zh-CN"/>
+        </w:rPr>
+        <w:t>评估</w:t>
+      </w:r>
+      <w:r>
+        <w:rPr>
+          <w:rFonts w:hint="eastAsia"/>
+          <w:lang w:val="en-US" w:eastAsia="zh-CN"/>
+        </w:rPr>
+        <w:t>：调用</w:t>
+      </w:r>
+      <w:r>
+        <w:rPr>
+          <w:rFonts w:hint="eastAsia"/>
+          <w:color w:val="FF0000"/>
+          <w:lang w:val="en-US" w:eastAsia="zh-CN"/>
+        </w:rPr>
+        <w:t>func</w:t>
+      </w:r>
+      <w:r>
+        <w:rPr>
+          <w:rFonts w:hint="eastAsia"/>
+          <w:lang w:val="en-US" w:eastAsia="zh-CN"/>
+        </w:rPr>
+        <w:t>可获得评估值。</w:t>
+      </w:r>
+    </w:p>
+    <w:p>
+      <w:pPr>
+        <w:numPr>
+          <w:ilvl w:val="0"/>
+          <w:numId w:val="3"/>
+        </w:numPr>
+        <w:tabs>
+          <w:tab w:val="clear" w:pos="840"/>
+        </w:tabs>
+        <w:ind w:left="1265" w:leftChars="0" w:hanging="425" w:firstLineChars="0"/>
+        <w:rPr>
+          <w:rFonts w:hint="default"/>
+          <w:lang w:val="en-US" w:eastAsia="zh-CN"/>
+        </w:rPr>
+      </w:pPr>
+      <w:r>
+        <w:rPr>
+          <w:rFonts w:hint="eastAsia"/>
+          <w:b/>
+          <w:bCs/>
+          <w:lang w:val="en-US" w:eastAsia="zh-CN"/>
+        </w:rPr>
+        <w:t>保存</w:t>
+      </w:r>
+      <w:r>
+        <w:rPr>
+          <w:rFonts w:hint="eastAsia"/>
+          <w:lang w:val="en-US" w:eastAsia="zh-CN"/>
+        </w:rPr>
+        <w:t>：调用</w:t>
+      </w:r>
+      <w:r>
+        <w:rPr>
+          <w:rFonts w:hint="eastAsia"/>
+          <w:color w:val="FF0000"/>
+          <w:lang w:val="en-US" w:eastAsia="zh-CN"/>
+        </w:rPr>
+        <w:t>store_instance</w:t>
+      </w:r>
+      <w:r>
+        <w:rPr>
+          <w:rFonts w:hint="eastAsia"/>
+          <w:lang w:val="en-US" w:eastAsia="zh-CN"/>
+        </w:rPr>
+        <w:t>可将实例数据保存为文件，调用</w:t>
+      </w:r>
+      <w:r>
+        <w:rPr>
+          <w:rFonts w:hint="eastAsia"/>
+          <w:color w:val="FF0000"/>
+          <w:lang w:val="en-US" w:eastAsia="zh-CN"/>
+        </w:rPr>
+        <w:t>read</w:t>
+      </w:r>
+      <w:r>
+        <w:rPr>
+          <w:rFonts w:hint="eastAsia"/>
+          <w:lang w:val="en-US" w:eastAsia="zh-CN"/>
+        </w:rPr>
+        <w:t>将文件读取获得实例。</w:t>
+      </w:r>
+    </w:p>
+    <w:p>
+      <w:pPr>
+        <w:numPr>
+          <w:numId w:val="0"/>
+        </w:numPr>
+        <w:rPr>
+          <w:rFonts w:hint="eastAsia"/>
+          <w:b/>
+          <w:bCs/>
+          <w:lang w:val="en-US" w:eastAsia="zh-CN"/>
+        </w:rPr>
+      </w:pPr>
+      <w:r>
+        <w:rPr>
+          <w:rFonts w:hint="eastAsia"/>
+          <w:b/>
+          <w:bCs/>
+          <w:lang w:val="en-US" w:eastAsia="zh-CN"/>
+        </w:rPr>
+        <w:t>二、组合函数</w:t>
+      </w:r>
+    </w:p>
+    <w:p>
+      <w:pPr>
+        <w:numPr>
+          <w:ilvl w:val="0"/>
+          <w:numId w:val="4"/>
+        </w:numPr>
+        <w:ind w:left="845" w:leftChars="0" w:hanging="425" w:firstLineChars="0"/>
+        <w:rPr>
+          <w:rFonts w:hint="default"/>
+          <w:b/>
+          <w:bCs/>
+          <w:lang w:val="en-US" w:eastAsia="zh-CN"/>
+        </w:rPr>
+      </w:pPr>
+      <w:r>
+        <w:rPr>
+          <w:rFonts w:hint="eastAsia"/>
+          <w:b/>
+          <w:bCs/>
+          <w:lang w:val="en-US" w:eastAsia="zh-CN"/>
+        </w:rPr>
+        <w:t>代码结构</w:t>
+      </w:r>
+      <w:r>
+        <w:rPr>
+          <w:rFonts w:hint="eastAsia"/>
+          <w:b w:val="0"/>
+          <w:bCs w:val="0"/>
+          <w:lang w:val="en-US" w:eastAsia="zh-CN"/>
+        </w:rPr>
+        <w:t>：通过调用基础问题实例对象来实现组合问题</w:t>
+      </w:r>
+    </w:p>
+    <w:p>
+      <w:pPr>
+        <w:numPr>
+          <w:ilvl w:val="0"/>
+          <w:numId w:val="4"/>
+        </w:numPr>
+        <w:ind w:left="845" w:leftChars="0" w:hanging="425" w:firstLineChars="0"/>
+        <w:rPr>
+          <w:rFonts w:hint="default"/>
+          <w:b/>
+          <w:bCs/>
+          <w:lang w:val="en-US" w:eastAsia="zh-CN"/>
+        </w:rPr>
+      </w:pPr>
+      <w:r>
+        <w:rPr>
+          <w:rFonts w:hint="eastAsia"/>
+          <w:b/>
+          <w:bCs/>
+          <w:lang w:val="en-US" w:eastAsia="zh-CN"/>
+        </w:rPr>
+        <w:t>功能函数</w:t>
+      </w:r>
+      <w:r>
+        <w:rPr>
+          <w:rFonts w:hint="eastAsia"/>
+          <w:b w:val="0"/>
+          <w:bCs w:val="0"/>
+          <w:lang w:val="en-US" w:eastAsia="zh-CN"/>
+        </w:rPr>
+        <w:t>：</w:t>
+      </w:r>
+    </w:p>
+    <w:p>
+      <w:pPr>
+        <w:numPr>
+          <w:ilvl w:val="0"/>
+          <w:numId w:val="5"/>
+        </w:numPr>
+        <w:ind w:left="1265" w:leftChars="0" w:hanging="425" w:firstLineChars="0"/>
+        <w:rPr>
+          <w:rFonts w:hint="default"/>
+          <w:b/>
+          <w:bCs/>
+          <w:lang w:val="en-US" w:eastAsia="zh-CN"/>
+        </w:rPr>
+      </w:pPr>
+      <w:r>
+        <w:rPr>
+          <w:rFonts w:hint="eastAsia"/>
+          <w:b/>
+          <w:bCs/>
+          <w:lang w:val="en-US" w:eastAsia="zh-CN"/>
+        </w:rPr>
+        <w:t>构造函数</w:t>
+      </w:r>
+      <w:r>
+        <w:rPr>
+          <w:rFonts w:hint="eastAsia"/>
+          <w:b w:val="0"/>
+          <w:bCs w:val="0"/>
+          <w:lang w:val="en-US" w:eastAsia="zh-CN"/>
+        </w:rPr>
+        <w:t>：参数为【文件路径（str）】，从文件中读取问题数据。</w:t>
+      </w:r>
+    </w:p>
+    <w:p>
+      <w:pPr>
+        <w:numPr>
+          <w:ilvl w:val="0"/>
+          <w:numId w:val="5"/>
+        </w:numPr>
+        <w:ind w:left="1265" w:leftChars="0" w:hanging="425" w:firstLineChars="0"/>
+        <w:rPr>
+          <w:rFonts w:hint="default"/>
+          <w:b/>
+          <w:bCs/>
+          <w:lang w:val="en-US" w:eastAsia="zh-CN"/>
+        </w:rPr>
+      </w:pPr>
+      <w:r>
+        <w:rPr>
+          <w:rFonts w:hint="eastAsia"/>
+          <w:b/>
+          <w:bCs/>
+          <w:lang w:val="en-US" w:eastAsia="zh-CN"/>
+        </w:rPr>
+        <w:t>评估函数</w:t>
+      </w:r>
+      <w:r>
+        <w:rPr>
+          <w:rFonts w:hint="eastAsia"/>
+          <w:b/>
+          <w:bCs/>
+          <w:lang w:val="en-US" w:eastAsia="zh-CN"/>
+        </w:rPr>
+        <w:t>（func）</w:t>
+      </w:r>
+      <w:r>
+        <w:rPr>
+          <w:rFonts w:hint="eastAsia"/>
+          <w:b w:val="0"/>
+          <w:bCs w:val="0"/>
+          <w:lang w:val="en-US" w:eastAsia="zh-CN"/>
+        </w:rPr>
+        <w:t>：</w:t>
+      </w:r>
+      <w:r>
+        <w:rPr>
+          <w:rFonts w:hint="eastAsia"/>
+          <w:lang w:val="en-US" w:eastAsia="zh-CN"/>
+        </w:rPr>
+        <w:t>参数为【解向量（numpy一维向量，不提供维度合法性检查）】，依照文档描述的规则计算评估值。</w:t>
+      </w:r>
+    </w:p>
+    <w:p>
+      <w:pPr>
+        <w:numPr>
+          <w:ilvl w:val="0"/>
+          <w:numId w:val="5"/>
+        </w:numPr>
+        <w:ind w:left="1265" w:leftChars="0" w:hanging="425" w:firstLineChars="0"/>
+        <w:rPr>
+          <w:rFonts w:hint="default"/>
+          <w:lang w:val="en-US" w:eastAsia="zh-CN"/>
+        </w:rPr>
+      </w:pPr>
+      <w:r>
+        <w:rPr>
+          <w:rFonts w:hint="eastAsia"/>
+          <w:b/>
+          <w:bCs/>
+          <w:lang w:val="en-US" w:eastAsia="zh-CN"/>
+        </w:rPr>
+        <w:t>生成函数</w:t>
+      </w:r>
+      <w:r>
+        <w:rPr>
+          <w:rFonts w:hint="eastAsia"/>
+          <w:b/>
+          <w:bCs/>
+          <w:lang w:val="en-US" w:eastAsia="zh-CN"/>
+        </w:rPr>
+        <w:t>（generator）</w:t>
+      </w:r>
+      <w:r>
+        <w:rPr>
+          <w:rFonts w:hint="eastAsia"/>
+          <w:b w:val="0"/>
+          <w:bCs w:val="0"/>
+          <w:lang w:val="en-US" w:eastAsia="zh-CN"/>
+        </w:rPr>
+        <w:t>：</w:t>
+      </w:r>
+      <w:r>
+        <w:rPr>
+          <w:rFonts w:hint="eastAsia"/>
+          <w:b w:val="0"/>
+          <w:bCs w:val="0"/>
+          <w:lang w:val="en-US" w:eastAsia="zh-CN"/>
+        </w:rPr>
+        <w:t>参数为【文件路径（str），维度（int，默认为0），问题数量（int，默认为0），候选问题列表（list，默认为None）】。当维度、问题数量</w:t>
+      </w:r>
+      <w:r>
+        <w:rPr>
+          <w:rFonts w:hint="eastAsia"/>
+          <w:b w:val="0"/>
+          <w:bCs w:val="0"/>
+          <w:color w:val="FF0000"/>
+          <w:lang w:val="en-US" w:eastAsia="zh-CN"/>
+        </w:rPr>
+        <w:t>小于等于0</w:t>
+      </w:r>
+      <w:r>
+        <w:rPr>
+          <w:rFonts w:hint="eastAsia"/>
+          <w:b w:val="0"/>
+          <w:bCs w:val="0"/>
+          <w:lang w:val="en-US" w:eastAsia="zh-CN"/>
+        </w:rPr>
+        <w:t>，问题列表为</w:t>
+      </w:r>
+      <w:r>
+        <w:rPr>
+          <w:rFonts w:hint="eastAsia"/>
+          <w:b w:val="0"/>
+          <w:bCs w:val="0"/>
+          <w:color w:val="FF0000"/>
+          <w:lang w:val="en-US" w:eastAsia="zh-CN"/>
+        </w:rPr>
+        <w:t>None或空列表</w:t>
+      </w:r>
+      <w:r>
+        <w:rPr>
+          <w:rFonts w:hint="eastAsia"/>
+          <w:b w:val="0"/>
+          <w:bCs w:val="0"/>
+          <w:lang w:val="en-US" w:eastAsia="zh-CN"/>
+        </w:rPr>
+        <w:t>时将随机生成。函数评估中使用的参数如bias、F等均随机生成。组成组合的问题从</w:t>
       </w:r>
       <w:bookmarkStart w:id="0" w:name="_GoBack"/>
       <w:bookmarkEnd w:id="0"/>
+      <w:r>
+        <w:rPr>
+          <w:rFonts w:hint="eastAsia"/>
+          <w:b w:val="0"/>
+          <w:bCs w:val="0"/>
+          <w:lang w:val="en-US" w:eastAsia="zh-CN"/>
+        </w:rPr>
+        <w:t>候选问题列表随机抽取，随机初始化（使用基础函数自己的生成函数）。将这些数据写入文件，返回一个组合问题实例对象。</w:t>
+      </w:r>
+    </w:p>
+    <w:p>
+      <w:pPr>
+        <w:numPr>
+          <w:numId w:val="0"/>
+        </w:numPr>
+        <w:ind w:left="420" w:leftChars="0"/>
+        <w:rPr>
+          <w:rFonts w:hint="eastAsia"/>
+          <w:b w:val="0"/>
+          <w:bCs w:val="0"/>
+          <w:lang w:val="en-US" w:eastAsia="zh-CN"/>
+        </w:rPr>
+      </w:pPr>
+      <w:r>
+        <w:rPr>
+          <w:rFonts w:hint="eastAsia"/>
+          <w:lang w:val="en-US" w:eastAsia="zh-CN"/>
+        </w:rPr>
+        <w:t>3.</w:t>
+      </w:r>
+      <w:r>
+        <w:rPr>
+          <w:rFonts w:hint="eastAsia"/>
+          <w:lang w:val="en-US" w:eastAsia="zh-CN"/>
+        </w:rPr>
+        <w:tab/>
+      </w:r>
+      <w:r>
+        <w:rPr>
+          <w:rFonts w:hint="eastAsia"/>
+          <w:b/>
+          <w:bCs/>
+          <w:lang w:val="en-US" w:eastAsia="zh-CN"/>
+        </w:rPr>
+        <w:t>调用方法</w:t>
+      </w:r>
+      <w:r>
+        <w:rPr>
+          <w:rFonts w:hint="eastAsia"/>
+          <w:b w:val="0"/>
+          <w:bCs w:val="0"/>
+          <w:lang w:val="en-US" w:eastAsia="zh-CN"/>
+        </w:rPr>
+        <w:t>：</w:t>
+      </w:r>
+    </w:p>
+    <w:p>
+      <w:pPr>
+        <w:numPr>
+          <w:ilvl w:val="0"/>
+          <w:numId w:val="6"/>
+        </w:numPr>
+        <w:tabs>
+          <w:tab w:val="clear" w:pos="840"/>
+        </w:tabs>
+        <w:ind w:left="1265" w:leftChars="0" w:hanging="425" w:firstLineChars="0"/>
+        <w:rPr>
+          <w:rFonts w:hint="default"/>
+          <w:b w:val="0"/>
+          <w:bCs w:val="0"/>
+          <w:lang w:val="en-US" w:eastAsia="zh-CN"/>
+        </w:rPr>
+      </w:pPr>
+      <w:r>
+        <w:rPr>
+          <w:rFonts w:hint="eastAsia"/>
+          <w:b/>
+          <w:bCs/>
+          <w:lang w:val="en-US" w:eastAsia="zh-CN"/>
+        </w:rPr>
+        <w:t>生成</w:t>
+      </w:r>
+      <w:r>
+        <w:rPr>
+          <w:rFonts w:hint="eastAsia"/>
+          <w:lang w:val="en-US" w:eastAsia="zh-CN"/>
+        </w:rPr>
+        <w:t>：调用</w:t>
+      </w:r>
+      <w:r>
+        <w:rPr>
+          <w:rFonts w:hint="eastAsia"/>
+          <w:color w:val="FF0000"/>
+          <w:lang w:val="en-US" w:eastAsia="zh-CN"/>
+        </w:rPr>
+        <w:t>generator</w:t>
+      </w:r>
+      <w:r>
+        <w:rPr>
+          <w:rFonts w:hint="eastAsia"/>
+          <w:lang w:val="en-US" w:eastAsia="zh-CN"/>
+        </w:rPr>
+        <w:t>可获得实例对象且对象已保存在指定路径文件中。</w:t>
+      </w:r>
+    </w:p>
+    <w:p>
+      <w:pPr>
+        <w:numPr>
+          <w:ilvl w:val="0"/>
+          <w:numId w:val="6"/>
+        </w:numPr>
+        <w:tabs>
+          <w:tab w:val="clear" w:pos="840"/>
+        </w:tabs>
+        <w:ind w:left="1265" w:leftChars="0" w:hanging="425" w:firstLineChars="0"/>
+        <w:rPr>
+          <w:rFonts w:hint="default"/>
+          <w:lang w:val="en-US" w:eastAsia="zh-CN"/>
+        </w:rPr>
+      </w:pPr>
+      <w:r>
+        <w:rPr>
+          <w:rFonts w:hint="eastAsia"/>
+          <w:b/>
+          <w:bCs/>
+          <w:lang w:val="en-US" w:eastAsia="zh-CN"/>
+        </w:rPr>
+        <w:t>评估</w:t>
+      </w:r>
+      <w:r>
+        <w:rPr>
+          <w:rFonts w:hint="eastAsia"/>
+          <w:lang w:val="en-US" w:eastAsia="zh-CN"/>
+        </w:rPr>
+        <w:t>：调用</w:t>
+      </w:r>
+      <w:r>
+        <w:rPr>
+          <w:rFonts w:hint="eastAsia"/>
+          <w:color w:val="FF0000"/>
+          <w:lang w:val="en-US" w:eastAsia="zh-CN"/>
+        </w:rPr>
+        <w:t>func</w:t>
+      </w:r>
+      <w:r>
+        <w:rPr>
+          <w:rFonts w:hint="eastAsia"/>
+          <w:lang w:val="en-US" w:eastAsia="zh-CN"/>
+        </w:rPr>
+        <w:t>可获得评估值。</w:t>
+      </w:r>
+    </w:p>
+    <w:p>
+      <w:pPr>
+        <w:numPr>
+          <w:ilvl w:val="0"/>
+          <w:numId w:val="6"/>
+        </w:numPr>
+        <w:tabs>
+          <w:tab w:val="clear" w:pos="840"/>
+        </w:tabs>
+        <w:ind w:left="1265" w:leftChars="0" w:hanging="425" w:firstLineChars="0"/>
+        <w:rPr>
+          <w:rFonts w:hint="default"/>
+          <w:b w:val="0"/>
+          <w:bCs w:val="0"/>
+          <w:lang w:val="en-US" w:eastAsia="zh-CN"/>
+        </w:rPr>
+      </w:pPr>
+      <w:r>
+        <w:rPr>
+          <w:rFonts w:hint="eastAsia"/>
+          <w:b/>
+          <w:bCs/>
+          <w:lang w:val="en-US" w:eastAsia="zh-CN"/>
+        </w:rPr>
+        <w:t>读取</w:t>
+      </w:r>
+      <w:r>
+        <w:rPr>
+          <w:rFonts w:hint="eastAsia"/>
+          <w:b w:val="0"/>
+          <w:bCs w:val="0"/>
+          <w:lang w:val="en-US" w:eastAsia="zh-CN"/>
+        </w:rPr>
+        <w:t>：生成函数同时保存，构造函数即为读取函数。</w:t>
+      </w:r>
     </w:p>
     <w:sectPr>
       <w:pgSz w:w="11906" w:h="16838"/>
@@ -185,6 +957,155 @@
     </w:sectPr>
   </w:body>
 </w:document>
+</file>
+
+<file path=word/numbering.xml><?xml version="1.0" encoding="utf-8"?>
+<w:numbering xmlns:wpc="http://schemas.microsoft.com/office/word/2010/wordprocessingCanvas" xmlns:mc="http://schemas.openxmlformats.org/markup-compatibility/2006" xmlns:o="urn:schemas-microsoft-com:office:office" xmlns:r="http://schemas.openxmlformats.org/officeDocument/2006/relationships" xmlns:m="http://schemas.openxmlformats.org/officeDocument/2006/math" xmlns:v="urn:schemas-microsoft-com:vml" xmlns:wp14="http://schemas.microsoft.com/office/word/2010/wordprocessingDrawing" xmlns:wp="http://schemas.openxmlformats.org/drawingml/2006/wordprocessingDrawing" xmlns:w10="urn:schemas-microsoft-com:office:word" xmlns:w="http://schemas.openxmlformats.org/wordprocessingml/2006/main" xmlns:w14="http://schemas.microsoft.com/office/word/2010/wordml" xmlns:wpg="http://schemas.microsoft.com/office/word/2010/wordprocessingGroup" xmlns:wpi="http://schemas.microsoft.com/office/word/2010/wordprocessingInk" xmlns:wne="http://schemas.microsoft.com/office/word/2006/wordml" xmlns:wps="http://schemas.microsoft.com/office/word/2010/wordprocessingShape" xmlns:wpsCustomData="http://www.wps.cn/officeDocument/2013/wpsCustomData" mc:Ignorable="w14 wp14">
+  <w:abstractNum w:abstractNumId="0">
+    <w:nsid w:val="8329CC85"/>
+    <w:multiLevelType w:val="singleLevel"/>
+    <w:tmpl w:val="8329CC85"/>
+    <w:lvl w:ilvl="0" w:tentative="0">
+      <w:start w:val="1"/>
+      <w:numFmt w:val="decimal"/>
+      <w:lvlText w:val="%1."/>
+      <w:lvlJc w:val="left"/>
+      <w:pPr>
+        <w:tabs>
+          <w:tab w:val="left" w:pos="420"/>
+        </w:tabs>
+        <w:ind w:left="845" w:hanging="425"/>
+      </w:pPr>
+      <w:rPr>
+        <w:rFonts w:hint="default"/>
+        <w:b w:val="0"/>
+        <w:bCs w:val="0"/>
+      </w:rPr>
+    </w:lvl>
+  </w:abstractNum>
+  <w:abstractNum w:abstractNumId="1">
+    <w:nsid w:val="A9883B90"/>
+    <w:multiLevelType w:val="singleLevel"/>
+    <w:tmpl w:val="A9883B90"/>
+    <w:lvl w:ilvl="0" w:tentative="0">
+      <w:start w:val="1"/>
+      <w:numFmt w:val="decimal"/>
+      <w:lvlText w:val="(%1)"/>
+      <w:lvlJc w:val="left"/>
+      <w:pPr>
+        <w:tabs>
+          <w:tab w:val="left" w:pos="840"/>
+        </w:tabs>
+        <w:ind w:left="1265" w:hanging="425"/>
+      </w:pPr>
+      <w:rPr>
+        <w:rFonts w:hint="default"/>
+        <w:b w:val="0"/>
+        <w:bCs w:val="0"/>
+      </w:rPr>
+    </w:lvl>
+  </w:abstractNum>
+  <w:abstractNum w:abstractNumId="2">
+    <w:nsid w:val="D4F3AF41"/>
+    <w:multiLevelType w:val="singleLevel"/>
+    <w:tmpl w:val="D4F3AF41"/>
+    <w:lvl w:ilvl="0" w:tentative="0">
+      <w:start w:val="1"/>
+      <w:numFmt w:val="decimal"/>
+      <w:lvlText w:val="(%1)"/>
+      <w:lvlJc w:val="left"/>
+      <w:pPr>
+        <w:tabs>
+          <w:tab w:val="left" w:pos="840"/>
+        </w:tabs>
+        <w:ind w:left="1265" w:hanging="425"/>
+      </w:pPr>
+      <w:rPr>
+        <w:rFonts w:hint="default"/>
+      </w:rPr>
+    </w:lvl>
+  </w:abstractNum>
+  <w:abstractNum w:abstractNumId="3">
+    <w:nsid w:val="D59540FE"/>
+    <w:multiLevelType w:val="singleLevel"/>
+    <w:tmpl w:val="D59540FE"/>
+    <w:lvl w:ilvl="0" w:tentative="0">
+      <w:start w:val="1"/>
+      <w:numFmt w:val="decimal"/>
+      <w:lvlText w:val="(%1)"/>
+      <w:lvlJc w:val="left"/>
+      <w:pPr>
+        <w:tabs>
+          <w:tab w:val="left" w:pos="840"/>
+        </w:tabs>
+        <w:ind w:left="1265" w:hanging="425"/>
+      </w:pPr>
+      <w:rPr>
+        <w:rFonts w:hint="default"/>
+      </w:rPr>
+    </w:lvl>
+  </w:abstractNum>
+  <w:abstractNum w:abstractNumId="4">
+    <w:nsid w:val="F8FC175B"/>
+    <w:multiLevelType w:val="singleLevel"/>
+    <w:tmpl w:val="F8FC175B"/>
+    <w:lvl w:ilvl="0" w:tentative="0">
+      <w:start w:val="1"/>
+      <w:numFmt w:val="decimal"/>
+      <w:lvlText w:val="(%1)"/>
+      <w:lvlJc w:val="left"/>
+      <w:pPr>
+        <w:tabs>
+          <w:tab w:val="left" w:pos="840"/>
+        </w:tabs>
+        <w:ind w:left="1265" w:hanging="425"/>
+      </w:pPr>
+      <w:rPr>
+        <w:rFonts w:hint="default"/>
+      </w:rPr>
+    </w:lvl>
+  </w:abstractNum>
+  <w:abstractNum w:abstractNumId="5">
+    <w:nsid w:val="1314FACA"/>
+    <w:multiLevelType w:val="singleLevel"/>
+    <w:tmpl w:val="1314FACA"/>
+    <w:lvl w:ilvl="0" w:tentative="0">
+      <w:start w:val="1"/>
+      <w:numFmt w:val="decimal"/>
+      <w:lvlText w:val="%1."/>
+      <w:lvlJc w:val="left"/>
+      <w:pPr>
+        <w:tabs>
+          <w:tab w:val="left" w:pos="420"/>
+        </w:tabs>
+        <w:ind w:left="845" w:hanging="425"/>
+      </w:pPr>
+      <w:rPr>
+        <w:rFonts w:hint="default"/>
+        <w:b w:val="0"/>
+        <w:bCs w:val="0"/>
+      </w:rPr>
+    </w:lvl>
+  </w:abstractNum>
+  <w:num w:numId="1">
+    <w:abstractNumId w:val="5"/>
+  </w:num>
+  <w:num w:numId="2">
+    <w:abstractNumId w:val="4"/>
+  </w:num>
+  <w:num w:numId="3">
+    <w:abstractNumId w:val="2"/>
+  </w:num>
+  <w:num w:numId="4">
+    <w:abstractNumId w:val="0"/>
+  </w:num>
+  <w:num w:numId="5">
+    <w:abstractNumId w:val="1"/>
+  </w:num>
+  <w:num w:numId="6">
+    <w:abstractNumId w:val="3"/>
+  </w:num>
+</w:numbering>
 </file>
 
 <file path=word/styles.xml><?xml version="1.0" encoding="utf-8"?>
@@ -263,7 +1184,7 @@
     <w:lsdException w:qFormat="1" w:unhideWhenUsed="0" w:uiPriority="0" w:semiHidden="0" w:name="Title"/>
     <w:lsdException w:unhideWhenUsed="0" w:uiPriority="0" w:semiHidden="0" w:name="Closing"/>
     <w:lsdException w:unhideWhenUsed="0" w:uiPriority="0" w:semiHidden="0" w:name="Signature"/>
-    <w:lsdException w:unhideWhenUsed="0" w:uiPriority="0" w:name="Default Paragraph Font"/>
+    <w:lsdException w:qFormat="1" w:unhideWhenUsed="0" w:uiPriority="0" w:name="Default Paragraph Font"/>
     <w:lsdException w:unhideWhenUsed="0" w:uiPriority="0" w:semiHidden="0" w:name="Body Text"/>
     <w:lsdException w:unhideWhenUsed="0" w:uiPriority="0" w:semiHidden="0" w:name="Body Text Indent"/>
     <w:lsdException w:unhideWhenUsed="0" w:uiPriority="0" w:semiHidden="0" w:name="List Continue"/>
@@ -466,6 +1387,7 @@
   <w:style w:type="character" w:default="1" w:styleId="3">
     <w:name w:val="Default Paragraph Font"/>
     <w:semiHidden/>
+    <w:qFormat/>
     <w:uiPriority w:val="0"/>
   </w:style>
   <w:style w:type="table" w:default="1" w:styleId="2">

</xml_diff>